<commit_message>
rascunho com orange ( Nayve Bayes) + documentos atualizados
</commit_message>
<xml_diff>
--- a/Àlgoritmos.docx
+++ b/Àlgoritmos.docx
@@ -6,33 +6,114 @@
       <w:pPr>
         <w:spacing w:after="0" w:line="240" w:lineRule="auto"/>
         <w:rPr>
-          <w:rFonts w:ascii="Times New Roman" w:eastAsia="Times New Roman" w:hAnsi="Times New Roman" w:cs="Times New Roman"/>
-          <w:sz w:val="24"/>
-          <w:szCs w:val="24"/>
-          <w:lang w:val="pt-BR"/>
-        </w:rPr>
-      </w:pPr>
-      <w:r>
-        <w:rPr>
-          <w:rFonts w:ascii="Arial" w:eastAsia="Times New Roman" w:hAnsi="Arial" w:cs="Arial"/>
-          <w:b/>
-          <w:bCs/>
-          <w:color w:val="222222"/>
-          <w:sz w:val="24"/>
-          <w:szCs w:val="24"/>
-          <w:shd w:val="clear" w:color="auto" w:fill="FFFFFF"/>
-          <w:lang w:val="pt-BR"/>
-        </w:rPr>
-        <w:t>-Naive Bayes :</w:t>
-      </w:r>
-    </w:p>
-    <w:p>
-      <w:pPr>
-        <w:spacing w:after="0" w:line="240" w:lineRule="auto"/>
-        <w:rPr>
-          <w:rFonts w:ascii="Times New Roman" w:eastAsia="Times New Roman" w:hAnsi="Times New Roman" w:cs="Times New Roman"/>
-          <w:sz w:val="24"/>
-          <w:szCs w:val="24"/>
+          <w:rFonts w:ascii="Arial" w:eastAsia="Times New Roman" w:hAnsi="Arial" w:cs="Arial"/>
+          <w:b/>
+          <w:bCs/>
+          <w:color w:val="222222"/>
+          <w:sz w:val="28"/>
+          <w:szCs w:val="24"/>
+          <w:shd w:val="clear" w:color="auto" w:fill="FFFFFF"/>
+          <w:lang w:val="pt-BR"/>
+        </w:rPr>
+      </w:pPr>
+      <w:r>
+        <w:rPr>
+          <w:rFonts w:ascii="Arial" w:eastAsia="Times New Roman" w:hAnsi="Arial" w:cs="Arial"/>
+          <w:b/>
+          <w:bCs/>
+          <w:color w:val="222222"/>
+          <w:sz w:val="28"/>
+          <w:szCs w:val="24"/>
+          <w:shd w:val="clear" w:color="auto" w:fill="FFFFFF"/>
+          <w:lang w:val="pt-BR"/>
+        </w:rPr>
+        <w:t>-</w:t>
+      </w:r>
+      <w:proofErr w:type="spellStart"/>
+      <w:r>
+        <w:rPr>
+          <w:rFonts w:ascii="Arial" w:eastAsia="Times New Roman" w:hAnsi="Arial" w:cs="Arial"/>
+          <w:b/>
+          <w:bCs/>
+          <w:color w:val="222222"/>
+          <w:sz w:val="28"/>
+          <w:szCs w:val="24"/>
+          <w:shd w:val="clear" w:color="auto" w:fill="FFFFFF"/>
+          <w:lang w:val="pt-BR"/>
+        </w:rPr>
+        <w:t>Naive</w:t>
+      </w:r>
+      <w:proofErr w:type="spellEnd"/>
+      <w:r>
+        <w:rPr>
+          <w:rFonts w:ascii="Arial" w:eastAsia="Times New Roman" w:hAnsi="Arial" w:cs="Arial"/>
+          <w:b/>
+          <w:bCs/>
+          <w:color w:val="222222"/>
+          <w:sz w:val="28"/>
+          <w:szCs w:val="24"/>
+          <w:shd w:val="clear" w:color="auto" w:fill="FFFFFF"/>
+          <w:lang w:val="pt-BR"/>
+        </w:rPr>
+        <w:t xml:space="preserve"> </w:t>
+      </w:r>
+      <w:proofErr w:type="spellStart"/>
+      <w:proofErr w:type="gramStart"/>
+      <w:r>
+        <w:rPr>
+          <w:rFonts w:ascii="Arial" w:eastAsia="Times New Roman" w:hAnsi="Arial" w:cs="Arial"/>
+          <w:b/>
+          <w:bCs/>
+          <w:color w:val="222222"/>
+          <w:sz w:val="28"/>
+          <w:szCs w:val="24"/>
+          <w:shd w:val="clear" w:color="auto" w:fill="FFFFFF"/>
+          <w:lang w:val="pt-BR"/>
+        </w:rPr>
+        <w:t>Bayes</w:t>
+      </w:r>
+      <w:proofErr w:type="spellEnd"/>
+      <w:r>
+        <w:rPr>
+          <w:rFonts w:ascii="Arial" w:eastAsia="Times New Roman" w:hAnsi="Arial" w:cs="Arial"/>
+          <w:b/>
+          <w:bCs/>
+          <w:color w:val="222222"/>
+          <w:sz w:val="28"/>
+          <w:szCs w:val="24"/>
+          <w:shd w:val="clear" w:color="auto" w:fill="FFFFFF"/>
+          <w:lang w:val="pt-BR"/>
+        </w:rPr>
+        <w:t xml:space="preserve"> :</w:t>
+      </w:r>
+      <w:proofErr w:type="gramEnd"/>
+    </w:p>
+    <w:p>
+      <w:pPr>
+        <w:spacing w:after="0" w:line="240" w:lineRule="auto"/>
+        <w:rPr>
+          <w:rFonts w:ascii="Arial" w:eastAsia="Times New Roman" w:hAnsi="Arial" w:cs="Arial"/>
+          <w:b/>
+          <w:bCs/>
+          <w:color w:val="222222"/>
+          <w:sz w:val="24"/>
+          <w:szCs w:val="24"/>
+          <w:shd w:val="clear" w:color="auto" w:fill="FFFFFF"/>
+          <w:lang w:val="pt-BR"/>
+        </w:rPr>
+      </w:pPr>
+    </w:p>
+    <w:p>
+      <w:pPr>
+        <w:spacing w:after="0" w:line="240" w:lineRule="auto"/>
+        <w:rPr>
+          <w:rFonts w:ascii="Arial" w:eastAsia="Times New Roman" w:hAnsi="Arial" w:cs="Arial"/>
+          <w:b/>
+          <w:bCs/>
+          <w:color w:val="222222"/>
+          <w:sz w:val="24"/>
+          <w:szCs w:val="24"/>
+          <w:shd w:val="clear" w:color="auto" w:fill="FFFFFF"/>
           <w:lang w:val="pt-BR"/>
         </w:rPr>
       </w:pPr>
@@ -48,31 +129,558 @@
           <w:lang w:val="pt-BR"/>
         </w:rPr>
         <w:tab/>
-      </w:r>
-    </w:p>
-    <w:p>
-      <w:pPr>
-        <w:spacing w:after="0" w:line="240" w:lineRule="auto"/>
-        <w:rPr>
-          <w:rFonts w:ascii="Times New Roman" w:eastAsia="Times New Roman" w:hAnsi="Times New Roman" w:cs="Times New Roman"/>
-          <w:sz w:val="24"/>
-          <w:szCs w:val="24"/>
-          <w:lang w:val="pt-BR"/>
-        </w:rPr>
-      </w:pPr>
-      <w:r>
-        <w:rPr>
-          <w:rFonts w:ascii="Arial" w:eastAsia="Times New Roman" w:hAnsi="Arial" w:cs="Arial"/>
-          <w:b/>
-          <w:bCs/>
-          <w:color w:val="222222"/>
-          <w:sz w:val="24"/>
-          <w:szCs w:val="24"/>
-          <w:shd w:val="clear" w:color="auto" w:fill="FFFFFF"/>
-          <w:lang w:val="pt-BR"/>
-        </w:rPr>
-        <w:t>-SVM :</w:t>
-      </w:r>
+        <w:t xml:space="preserve">Teorema de </w:t>
+      </w:r>
+      <w:proofErr w:type="spellStart"/>
+      <w:r>
+        <w:rPr>
+          <w:rFonts w:ascii="Arial" w:eastAsia="Times New Roman" w:hAnsi="Arial" w:cs="Arial"/>
+          <w:b/>
+          <w:bCs/>
+          <w:color w:val="222222"/>
+          <w:sz w:val="24"/>
+          <w:szCs w:val="24"/>
+          <w:shd w:val="clear" w:color="auto" w:fill="FFFFFF"/>
+          <w:lang w:val="pt-BR"/>
+        </w:rPr>
+        <w:t>Bayes</w:t>
+      </w:r>
+      <w:proofErr w:type="spellEnd"/>
+      <w:r>
+        <w:rPr>
+          <w:rFonts w:ascii="Arial" w:eastAsia="Times New Roman" w:hAnsi="Arial" w:cs="Arial"/>
+          <w:b/>
+          <w:bCs/>
+          <w:color w:val="222222"/>
+          <w:sz w:val="24"/>
+          <w:szCs w:val="24"/>
+          <w:shd w:val="clear" w:color="auto" w:fill="FFFFFF"/>
+          <w:lang w:val="pt-BR"/>
+        </w:rPr>
+        <w:t>:</w:t>
+      </w:r>
+    </w:p>
+    <w:p>
+      <w:pPr>
+        <w:spacing w:after="0" w:line="240" w:lineRule="auto"/>
+        <w:rPr>
+          <w:rFonts w:asciiTheme="majorHAnsi" w:eastAsia="Times New Roman" w:hAnsiTheme="majorHAnsi" w:cstheme="majorHAnsi"/>
+          <w:bCs/>
+          <w:color w:val="222222"/>
+          <w:sz w:val="24"/>
+          <w:szCs w:val="24"/>
+          <w:shd w:val="clear" w:color="auto" w:fill="FFFFFF"/>
+          <w:lang w:val="pt-BR"/>
+        </w:rPr>
+      </w:pPr>
+      <w:r>
+        <w:rPr>
+          <w:rFonts w:ascii="Arial" w:eastAsia="Times New Roman" w:hAnsi="Arial" w:cs="Arial"/>
+          <w:b/>
+          <w:bCs/>
+          <w:color w:val="222222"/>
+          <w:sz w:val="24"/>
+          <w:szCs w:val="24"/>
+          <w:shd w:val="clear" w:color="auto" w:fill="FFFFFF"/>
+          <w:lang w:val="pt-BR"/>
+        </w:rPr>
+        <w:tab/>
+      </w:r>
+      <w:r>
+        <w:rPr>
+          <w:rFonts w:ascii="Arial" w:eastAsia="Times New Roman" w:hAnsi="Arial" w:cs="Arial"/>
+          <w:b/>
+          <w:bCs/>
+          <w:color w:val="222222"/>
+          <w:sz w:val="24"/>
+          <w:szCs w:val="24"/>
+          <w:shd w:val="clear" w:color="auto" w:fill="FFFFFF"/>
+          <w:lang w:val="pt-BR"/>
+        </w:rPr>
+        <w:tab/>
+      </w:r>
+      <w:r>
+        <w:rPr>
+          <w:rFonts w:asciiTheme="majorHAnsi" w:eastAsia="Times New Roman" w:hAnsiTheme="majorHAnsi" w:cstheme="majorHAnsi"/>
+          <w:bCs/>
+          <w:color w:val="222222"/>
+          <w:sz w:val="24"/>
+          <w:szCs w:val="24"/>
+          <w:shd w:val="clear" w:color="auto" w:fill="FFFFFF"/>
+          <w:lang w:val="pt-BR"/>
+        </w:rPr>
+        <w:t xml:space="preserve">- Probabilidade “a Priori” = </w:t>
+      </w:r>
+      <w:proofErr w:type="gramStart"/>
+      <w:r>
+        <w:rPr>
+          <w:rFonts w:asciiTheme="majorHAnsi" w:eastAsia="Times New Roman" w:hAnsiTheme="majorHAnsi" w:cstheme="majorHAnsi"/>
+          <w:bCs/>
+          <w:color w:val="222222"/>
+          <w:sz w:val="24"/>
+          <w:szCs w:val="24"/>
+          <w:shd w:val="clear" w:color="auto" w:fill="FFFFFF"/>
+          <w:lang w:val="pt-BR"/>
+        </w:rPr>
+        <w:t>P(</w:t>
+      </w:r>
+      <w:proofErr w:type="gramEnd"/>
+      <w:r>
+        <w:rPr>
+          <w:rFonts w:asciiTheme="majorHAnsi" w:eastAsia="Times New Roman" w:hAnsiTheme="majorHAnsi" w:cstheme="majorHAnsi"/>
+          <w:bCs/>
+          <w:color w:val="222222"/>
+          <w:sz w:val="24"/>
+          <w:szCs w:val="24"/>
+          <w:shd w:val="clear" w:color="auto" w:fill="FFFFFF"/>
+          <w:lang w:val="pt-BR"/>
+        </w:rPr>
+        <w:t>A)</w:t>
+      </w:r>
+    </w:p>
+    <w:p>
+      <w:pPr>
+        <w:spacing w:after="0" w:line="240" w:lineRule="auto"/>
+        <w:rPr>
+          <w:rFonts w:asciiTheme="majorHAnsi" w:eastAsia="Times New Roman" w:hAnsiTheme="majorHAnsi" w:cstheme="majorHAnsi"/>
+          <w:bCs/>
+          <w:color w:val="222222"/>
+          <w:sz w:val="24"/>
+          <w:szCs w:val="24"/>
+          <w:shd w:val="clear" w:color="auto" w:fill="FFFFFF"/>
+          <w:lang w:val="pt-BR"/>
+        </w:rPr>
+      </w:pPr>
+      <w:r>
+        <w:rPr>
+          <w:rFonts w:ascii="Arial" w:eastAsia="Times New Roman" w:hAnsi="Arial" w:cs="Arial"/>
+          <w:b/>
+          <w:bCs/>
+          <w:color w:val="222222"/>
+          <w:sz w:val="24"/>
+          <w:szCs w:val="24"/>
+          <w:shd w:val="clear" w:color="auto" w:fill="FFFFFF"/>
+          <w:lang w:val="pt-BR"/>
+        </w:rPr>
+        <w:tab/>
+      </w:r>
+      <w:r>
+        <w:rPr>
+          <w:rFonts w:ascii="Arial" w:eastAsia="Times New Roman" w:hAnsi="Arial" w:cs="Arial"/>
+          <w:b/>
+          <w:bCs/>
+          <w:color w:val="222222"/>
+          <w:sz w:val="24"/>
+          <w:szCs w:val="24"/>
+          <w:shd w:val="clear" w:color="auto" w:fill="FFFFFF"/>
+          <w:lang w:val="pt-BR"/>
+        </w:rPr>
+        <w:tab/>
+      </w:r>
+      <w:r>
+        <w:rPr>
+          <w:rFonts w:asciiTheme="majorHAnsi" w:eastAsia="Times New Roman" w:hAnsiTheme="majorHAnsi" w:cstheme="majorHAnsi"/>
+          <w:bCs/>
+          <w:color w:val="222222"/>
+          <w:sz w:val="24"/>
+          <w:szCs w:val="24"/>
+          <w:shd w:val="clear" w:color="auto" w:fill="FFFFFF"/>
+          <w:lang w:val="pt-BR"/>
+        </w:rPr>
+        <w:t xml:space="preserve">- </w:t>
+      </w:r>
+      <w:proofErr w:type="gramStart"/>
+      <w:r>
+        <w:rPr>
+          <w:rFonts w:asciiTheme="majorHAnsi" w:eastAsia="Times New Roman" w:hAnsiTheme="majorHAnsi" w:cstheme="majorHAnsi"/>
+          <w:bCs/>
+          <w:color w:val="222222"/>
+          <w:sz w:val="24"/>
+          <w:szCs w:val="24"/>
+          <w:shd w:val="clear" w:color="auto" w:fill="FFFFFF"/>
+          <w:lang w:val="pt-BR"/>
+        </w:rPr>
+        <w:t xml:space="preserve">Probabilidade </w:t>
+      </w:r>
+      <w:r>
+        <w:rPr>
+          <w:rFonts w:asciiTheme="majorHAnsi" w:eastAsia="Times New Roman" w:hAnsiTheme="majorHAnsi" w:cstheme="majorHAnsi"/>
+          <w:bCs/>
+          <w:color w:val="222222"/>
+          <w:sz w:val="24"/>
+          <w:szCs w:val="24"/>
+          <w:shd w:val="clear" w:color="auto" w:fill="FFFFFF"/>
+          <w:lang w:val="pt-BR"/>
+        </w:rPr>
+        <w:t xml:space="preserve"> condicional</w:t>
+      </w:r>
+      <w:proofErr w:type="gramEnd"/>
+      <w:r>
+        <w:rPr>
+          <w:rFonts w:asciiTheme="majorHAnsi" w:eastAsia="Times New Roman" w:hAnsiTheme="majorHAnsi" w:cstheme="majorHAnsi"/>
+          <w:bCs/>
+          <w:color w:val="222222"/>
+          <w:sz w:val="24"/>
+          <w:szCs w:val="24"/>
+          <w:shd w:val="clear" w:color="auto" w:fill="FFFFFF"/>
+          <w:lang w:val="pt-BR"/>
+        </w:rPr>
+        <w:t xml:space="preserve"> = P(B|A</w:t>
+      </w:r>
+      <w:r>
+        <w:rPr>
+          <w:rFonts w:asciiTheme="majorHAnsi" w:eastAsia="Times New Roman" w:hAnsiTheme="majorHAnsi" w:cstheme="majorHAnsi"/>
+          <w:bCs/>
+          <w:color w:val="222222"/>
+          <w:sz w:val="24"/>
+          <w:szCs w:val="24"/>
+          <w:shd w:val="clear" w:color="auto" w:fill="FFFFFF"/>
+          <w:lang w:val="pt-BR"/>
+        </w:rPr>
+        <w:t>)</w:t>
+      </w:r>
+    </w:p>
+    <w:p>
+      <w:pPr>
+        <w:spacing w:after="0" w:line="240" w:lineRule="auto"/>
+        <w:rPr>
+          <w:rFonts w:asciiTheme="majorHAnsi" w:eastAsia="Times New Roman" w:hAnsiTheme="majorHAnsi" w:cstheme="majorHAnsi"/>
+          <w:bCs/>
+          <w:color w:val="222222"/>
+          <w:sz w:val="24"/>
+          <w:szCs w:val="24"/>
+          <w:shd w:val="clear" w:color="auto" w:fill="FFFFFF"/>
+          <w:lang w:val="pt-BR"/>
+        </w:rPr>
+      </w:pPr>
+      <w:r>
+        <w:rPr>
+          <w:rFonts w:ascii="Arial" w:eastAsia="Times New Roman" w:hAnsi="Arial" w:cs="Arial"/>
+          <w:b/>
+          <w:bCs/>
+          <w:color w:val="222222"/>
+          <w:sz w:val="24"/>
+          <w:szCs w:val="24"/>
+          <w:shd w:val="clear" w:color="auto" w:fill="FFFFFF"/>
+          <w:lang w:val="pt-BR"/>
+        </w:rPr>
+        <w:tab/>
+      </w:r>
+      <w:r>
+        <w:rPr>
+          <w:rFonts w:ascii="Arial" w:eastAsia="Times New Roman" w:hAnsi="Arial" w:cs="Arial"/>
+          <w:b/>
+          <w:bCs/>
+          <w:color w:val="222222"/>
+          <w:sz w:val="24"/>
+          <w:szCs w:val="24"/>
+          <w:shd w:val="clear" w:color="auto" w:fill="FFFFFF"/>
+          <w:lang w:val="pt-BR"/>
+        </w:rPr>
+        <w:tab/>
+      </w:r>
+      <w:r>
+        <w:rPr>
+          <w:rFonts w:asciiTheme="majorHAnsi" w:eastAsia="Times New Roman" w:hAnsiTheme="majorHAnsi" w:cstheme="majorHAnsi"/>
+          <w:bCs/>
+          <w:color w:val="222222"/>
+          <w:sz w:val="24"/>
+          <w:szCs w:val="24"/>
+          <w:shd w:val="clear" w:color="auto" w:fill="FFFFFF"/>
+          <w:lang w:val="pt-BR"/>
+        </w:rPr>
+        <w:t>-</w:t>
+      </w:r>
+      <w:r>
+        <w:rPr>
+          <w:rFonts w:asciiTheme="majorHAnsi" w:eastAsia="Times New Roman" w:hAnsiTheme="majorHAnsi" w:cstheme="majorHAnsi"/>
+          <w:bCs/>
+          <w:color w:val="222222"/>
+          <w:sz w:val="24"/>
+          <w:szCs w:val="24"/>
+          <w:shd w:val="clear" w:color="auto" w:fill="FFFFFF"/>
+          <w:lang w:val="pt-BR"/>
+        </w:rPr>
+        <w:t xml:space="preserve"> Probabilidade conjunta </w:t>
+      </w:r>
+      <w:r>
+        <w:rPr>
+          <w:rFonts w:asciiTheme="majorHAnsi" w:eastAsia="Times New Roman" w:hAnsiTheme="majorHAnsi" w:cstheme="majorHAnsi"/>
+          <w:bCs/>
+          <w:color w:val="222222"/>
+          <w:sz w:val="24"/>
+          <w:szCs w:val="24"/>
+          <w:shd w:val="clear" w:color="auto" w:fill="FFFFFF"/>
+          <w:lang w:val="pt-BR"/>
+        </w:rPr>
+        <w:t xml:space="preserve">= </w:t>
+      </w:r>
+      <w:proofErr w:type="gramStart"/>
+      <w:r>
+        <w:rPr>
+          <w:rFonts w:asciiTheme="majorHAnsi" w:eastAsia="Times New Roman" w:hAnsiTheme="majorHAnsi" w:cstheme="majorHAnsi"/>
+          <w:bCs/>
+          <w:color w:val="222222"/>
+          <w:sz w:val="24"/>
+          <w:szCs w:val="24"/>
+          <w:shd w:val="clear" w:color="auto" w:fill="FFFFFF"/>
+          <w:lang w:val="pt-BR"/>
+        </w:rPr>
+        <w:t>P(</w:t>
+      </w:r>
+      <w:proofErr w:type="gramEnd"/>
+      <w:r>
+        <w:rPr>
+          <w:rFonts w:asciiTheme="majorHAnsi" w:eastAsia="Times New Roman" w:hAnsiTheme="majorHAnsi" w:cstheme="majorHAnsi"/>
+          <w:bCs/>
+          <w:color w:val="222222"/>
+          <w:sz w:val="24"/>
+          <w:szCs w:val="24"/>
+          <w:shd w:val="clear" w:color="auto" w:fill="FFFFFF"/>
+          <w:lang w:val="pt-BR"/>
+        </w:rPr>
+        <w:t>A)</w:t>
+      </w:r>
+      <w:r>
+        <w:rPr>
+          <w:rFonts w:asciiTheme="majorHAnsi" w:eastAsia="Times New Roman" w:hAnsiTheme="majorHAnsi" w:cstheme="majorHAnsi"/>
+          <w:bCs/>
+          <w:color w:val="222222"/>
+          <w:sz w:val="24"/>
+          <w:szCs w:val="24"/>
+          <w:shd w:val="clear" w:color="auto" w:fill="FFFFFF"/>
+          <w:lang w:val="pt-BR"/>
+        </w:rPr>
+        <w:t xml:space="preserve">  </w:t>
+      </w:r>
+      <w:r>
+        <w:rPr>
+          <w:rFonts w:asciiTheme="majorHAnsi" w:eastAsia="Times New Roman" w:hAnsiTheme="majorHAnsi" w:cstheme="majorHAnsi"/>
+          <w:bCs/>
+          <w:color w:val="222222"/>
+          <w:sz w:val="24"/>
+          <w:szCs w:val="24"/>
+          <w:shd w:val="clear" w:color="auto" w:fill="FFFFFF"/>
+          <w:lang w:val="pt-BR"/>
+        </w:rPr>
+        <w:t>P(B|A</w:t>
+      </w:r>
+      <w:r>
+        <w:rPr>
+          <w:rFonts w:asciiTheme="majorHAnsi" w:eastAsia="Times New Roman" w:hAnsiTheme="majorHAnsi" w:cstheme="majorHAnsi"/>
+          <w:bCs/>
+          <w:color w:val="222222"/>
+          <w:sz w:val="24"/>
+          <w:szCs w:val="24"/>
+          <w:shd w:val="clear" w:color="auto" w:fill="FFFFFF"/>
+          <w:lang w:val="pt-BR"/>
+        </w:rPr>
+        <w:t>)</w:t>
+      </w:r>
+    </w:p>
+    <w:p>
+      <w:pPr>
+        <w:spacing w:after="0" w:line="240" w:lineRule="auto"/>
+        <w:rPr>
+          <w:rFonts w:asciiTheme="majorHAnsi" w:eastAsia="Times New Roman" w:hAnsiTheme="majorHAnsi" w:cstheme="majorHAnsi"/>
+          <w:bCs/>
+          <w:color w:val="222222"/>
+          <w:sz w:val="24"/>
+          <w:szCs w:val="24"/>
+          <w:shd w:val="clear" w:color="auto" w:fill="FFFFFF"/>
+          <w:lang w:val="pt-BR"/>
+        </w:rPr>
+      </w:pPr>
+      <w:r>
+        <w:rPr>
+          <w:rFonts w:ascii="Arial" w:eastAsia="Times New Roman" w:hAnsi="Arial" w:cs="Arial"/>
+          <w:b/>
+          <w:bCs/>
+          <w:color w:val="222222"/>
+          <w:sz w:val="24"/>
+          <w:szCs w:val="24"/>
+          <w:shd w:val="clear" w:color="auto" w:fill="FFFFFF"/>
+          <w:lang w:val="pt-BR"/>
+        </w:rPr>
+        <w:tab/>
+      </w:r>
+      <w:r>
+        <w:rPr>
+          <w:rFonts w:ascii="Arial" w:eastAsia="Times New Roman" w:hAnsi="Arial" w:cs="Arial"/>
+          <w:b/>
+          <w:bCs/>
+          <w:color w:val="222222"/>
+          <w:sz w:val="24"/>
+          <w:szCs w:val="24"/>
+          <w:shd w:val="clear" w:color="auto" w:fill="FFFFFF"/>
+          <w:lang w:val="pt-BR"/>
+        </w:rPr>
+        <w:tab/>
+      </w:r>
+      <w:r>
+        <w:rPr>
+          <w:rFonts w:asciiTheme="majorHAnsi" w:eastAsia="Times New Roman" w:hAnsiTheme="majorHAnsi" w:cstheme="majorHAnsi"/>
+          <w:bCs/>
+          <w:color w:val="222222"/>
+          <w:sz w:val="24"/>
+          <w:szCs w:val="24"/>
+          <w:shd w:val="clear" w:color="auto" w:fill="FFFFFF"/>
+          <w:lang w:val="pt-BR"/>
+        </w:rPr>
+        <w:t>- Probabilidade “a P</w:t>
+      </w:r>
+      <w:r>
+        <w:rPr>
+          <w:rFonts w:asciiTheme="majorHAnsi" w:eastAsia="Times New Roman" w:hAnsiTheme="majorHAnsi" w:cstheme="majorHAnsi"/>
+          <w:bCs/>
+          <w:color w:val="222222"/>
+          <w:sz w:val="24"/>
+          <w:szCs w:val="24"/>
+          <w:shd w:val="clear" w:color="auto" w:fill="FFFFFF"/>
+          <w:lang w:val="pt-BR"/>
+        </w:rPr>
+        <w:t>oste</w:t>
+      </w:r>
+      <w:r>
+        <w:rPr>
+          <w:rFonts w:asciiTheme="majorHAnsi" w:eastAsia="Times New Roman" w:hAnsiTheme="majorHAnsi" w:cstheme="majorHAnsi"/>
+          <w:bCs/>
+          <w:color w:val="222222"/>
+          <w:sz w:val="24"/>
+          <w:szCs w:val="24"/>
+          <w:shd w:val="clear" w:color="auto" w:fill="FFFFFF"/>
+          <w:lang w:val="pt-BR"/>
+        </w:rPr>
+        <w:t>riori”</w:t>
+      </w:r>
+      <w:r>
+        <w:rPr>
+          <w:rFonts w:asciiTheme="majorHAnsi" w:eastAsia="Times New Roman" w:hAnsiTheme="majorHAnsi" w:cstheme="majorHAnsi"/>
+          <w:bCs/>
+          <w:color w:val="222222"/>
+          <w:sz w:val="24"/>
+          <w:szCs w:val="24"/>
+          <w:shd w:val="clear" w:color="auto" w:fill="FFFFFF"/>
+          <w:lang w:val="pt-BR"/>
+        </w:rPr>
+        <w:t xml:space="preserve"> = </w:t>
+      </w:r>
+      <w:proofErr w:type="gramStart"/>
+      <w:r>
+        <w:rPr>
+          <w:rFonts w:asciiTheme="majorHAnsi" w:eastAsia="Times New Roman" w:hAnsiTheme="majorHAnsi" w:cstheme="majorHAnsi"/>
+          <w:bCs/>
+          <w:color w:val="222222"/>
+          <w:sz w:val="24"/>
+          <w:szCs w:val="24"/>
+          <w:shd w:val="clear" w:color="auto" w:fill="FFFFFF"/>
+          <w:lang w:val="pt-BR"/>
+        </w:rPr>
+        <w:t>P(</w:t>
+      </w:r>
+      <w:proofErr w:type="gramEnd"/>
+      <w:r>
+        <w:rPr>
+          <w:rFonts w:asciiTheme="majorHAnsi" w:eastAsia="Times New Roman" w:hAnsiTheme="majorHAnsi" w:cstheme="majorHAnsi"/>
+          <w:bCs/>
+          <w:color w:val="222222"/>
+          <w:sz w:val="24"/>
+          <w:szCs w:val="24"/>
+          <w:shd w:val="clear" w:color="auto" w:fill="FFFFFF"/>
+          <w:lang w:val="pt-BR"/>
+        </w:rPr>
+        <w:t>A|B)</w:t>
+      </w:r>
+    </w:p>
+    <w:p>
+      <w:pPr>
+        <w:spacing w:after="0" w:line="240" w:lineRule="auto"/>
+        <w:rPr>
+          <w:rFonts w:asciiTheme="majorHAnsi" w:eastAsia="Times New Roman" w:hAnsiTheme="majorHAnsi" w:cstheme="majorHAnsi"/>
+          <w:bCs/>
+          <w:color w:val="222222"/>
+          <w:sz w:val="24"/>
+          <w:szCs w:val="24"/>
+          <w:shd w:val="clear" w:color="auto" w:fill="FFFFFF"/>
+          <w:lang w:val="pt-BR"/>
+        </w:rPr>
+      </w:pPr>
+      <w:bookmarkStart w:id="0" w:name="_GoBack"/>
+      <w:bookmarkEnd w:id="0"/>
+    </w:p>
+    <w:p>
+      <w:pPr>
+        <w:spacing w:after="0" w:line="240" w:lineRule="auto"/>
+        <w:rPr>
+          <w:rFonts w:ascii="Times New Roman" w:eastAsia="Times New Roman" w:hAnsi="Times New Roman" w:cs="Times New Roman"/>
+          <w:sz w:val="24"/>
+          <w:szCs w:val="24"/>
+          <w:lang w:val="pt-BR"/>
+        </w:rPr>
+      </w:pPr>
+    </w:p>
+    <w:p>
+      <w:pPr>
+        <w:spacing w:after="0" w:line="240" w:lineRule="auto"/>
+        <w:rPr>
+          <w:rFonts w:ascii="Times New Roman" w:eastAsia="Times New Roman" w:hAnsi="Times New Roman" w:cs="Times New Roman"/>
+          <w:sz w:val="24"/>
+          <w:szCs w:val="24"/>
+          <w:lang w:val="pt-BR"/>
+        </w:rPr>
+      </w:pPr>
+      <w:r>
+        <w:rPr>
+          <w:rFonts w:ascii="Arial" w:eastAsia="Times New Roman" w:hAnsi="Arial" w:cs="Arial"/>
+          <w:b/>
+          <w:bCs/>
+          <w:color w:val="222222"/>
+          <w:sz w:val="24"/>
+          <w:szCs w:val="24"/>
+          <w:shd w:val="clear" w:color="auto" w:fill="FFFFFF"/>
+          <w:lang w:val="pt-BR"/>
+        </w:rPr>
+        <w:tab/>
+      </w:r>
+    </w:p>
+    <w:p>
+      <w:pPr>
+        <w:spacing w:after="0" w:line="240" w:lineRule="auto"/>
+        <w:rPr>
+          <w:rFonts w:ascii="Times New Roman" w:eastAsia="Times New Roman" w:hAnsi="Times New Roman" w:cs="Times New Roman"/>
+          <w:sz w:val="24"/>
+          <w:szCs w:val="24"/>
+          <w:lang w:val="pt-BR"/>
+        </w:rPr>
+      </w:pPr>
+      <w:r>
+        <w:rPr>
+          <w:rFonts w:ascii="Arial" w:eastAsia="Times New Roman" w:hAnsi="Arial" w:cs="Arial"/>
+          <w:b/>
+          <w:bCs/>
+          <w:color w:val="222222"/>
+          <w:sz w:val="24"/>
+          <w:szCs w:val="24"/>
+          <w:shd w:val="clear" w:color="auto" w:fill="FFFFFF"/>
+          <w:lang w:val="pt-BR"/>
+        </w:rPr>
+        <w:t>-</w:t>
+      </w:r>
+      <w:proofErr w:type="gramStart"/>
+      <w:r>
+        <w:rPr>
+          <w:rFonts w:ascii="Arial" w:eastAsia="Times New Roman" w:hAnsi="Arial" w:cs="Arial"/>
+          <w:b/>
+          <w:bCs/>
+          <w:color w:val="222222"/>
+          <w:sz w:val="24"/>
+          <w:szCs w:val="24"/>
+          <w:shd w:val="clear" w:color="auto" w:fill="FFFFFF"/>
+          <w:lang w:val="pt-BR"/>
+        </w:rPr>
+        <w:t>SVM :</w:t>
+      </w:r>
+      <w:proofErr w:type="gramEnd"/>
     </w:p>
     <w:p>
       <w:pPr>
@@ -106,8 +714,38 @@
           <w:shd w:val="clear" w:color="auto" w:fill="FFFFFF"/>
           <w:lang w:val="pt-BR"/>
         </w:rPr>
-        <w:t>-SimpleKMeans :</w:t>
-      </w:r>
+        <w:t>-</w:t>
+      </w:r>
+      <w:proofErr w:type="spellStart"/>
+      <w:proofErr w:type="gramStart"/>
+      <w:r>
+        <w:rPr>
+          <w:rFonts w:ascii="Arial" w:eastAsia="Times New Roman" w:hAnsi="Arial" w:cs="Arial"/>
+          <w:b/>
+          <w:bCs/>
+          <w:color w:val="222222"/>
+          <w:sz w:val="24"/>
+          <w:szCs w:val="24"/>
+          <w:shd w:val="clear" w:color="auto" w:fill="FFFFFF"/>
+          <w:lang w:val="pt-BR"/>
+        </w:rPr>
+        <w:t>SimpleKMeans</w:t>
+      </w:r>
+      <w:proofErr w:type="spellEnd"/>
+      <w:r>
+        <w:rPr>
+          <w:rFonts w:ascii="Arial" w:eastAsia="Times New Roman" w:hAnsi="Arial" w:cs="Arial"/>
+          <w:b/>
+          <w:bCs/>
+          <w:color w:val="222222"/>
+          <w:sz w:val="24"/>
+          <w:szCs w:val="24"/>
+          <w:shd w:val="clear" w:color="auto" w:fill="FFFFFF"/>
+          <w:lang w:val="pt-BR"/>
+        </w:rPr>
+        <w:t xml:space="preserve"> :</w:t>
+      </w:r>
+      <w:proofErr w:type="gramEnd"/>
     </w:p>
     <w:p>
       <w:pPr>
@@ -141,7 +779,79 @@
           <w:shd w:val="clear" w:color="auto" w:fill="FFFFFF"/>
           <w:lang w:val="pt-BR"/>
         </w:rPr>
-        <w:t>A idéia do algoritmo K-Means (também chamado de K-Médias) é fornecer uma classificação de informações de acordo com os próprios dados. Esta classificação, como será vista a seguir, é baseada em análise e comparações entre os valores numéricos dos dados. Desta maneira, o algoritmo automaticamente vai fornecer uma classificação automática sem a necessidade de nenhuma supervisão humana, ou seja, sem nenhuma pré-classificação existente. Por causa desta característica, o K-Means é considerado como um algoritmo de mineração de dados não supervisionado.</w:t>
+        <w:t xml:space="preserve">A </w:t>
+      </w:r>
+      <w:proofErr w:type="spellStart"/>
+      <w:r>
+        <w:rPr>
+          <w:rFonts w:ascii="Arial" w:eastAsia="Times New Roman" w:hAnsi="Arial" w:cs="Arial"/>
+          <w:color w:val="646464"/>
+          <w:sz w:val="24"/>
+          <w:szCs w:val="24"/>
+          <w:shd w:val="clear" w:color="auto" w:fill="FFFFFF"/>
+          <w:lang w:val="pt-BR"/>
+        </w:rPr>
+        <w:t>idéia</w:t>
+      </w:r>
+      <w:proofErr w:type="spellEnd"/>
+      <w:r>
+        <w:rPr>
+          <w:rFonts w:ascii="Arial" w:eastAsia="Times New Roman" w:hAnsi="Arial" w:cs="Arial"/>
+          <w:color w:val="646464"/>
+          <w:sz w:val="24"/>
+          <w:szCs w:val="24"/>
+          <w:shd w:val="clear" w:color="auto" w:fill="FFFFFF"/>
+          <w:lang w:val="pt-BR"/>
+        </w:rPr>
+        <w:t xml:space="preserve"> do algoritmo K-</w:t>
+      </w:r>
+      <w:proofErr w:type="spellStart"/>
+      <w:r>
+        <w:rPr>
+          <w:rFonts w:ascii="Arial" w:eastAsia="Times New Roman" w:hAnsi="Arial" w:cs="Arial"/>
+          <w:color w:val="646464"/>
+          <w:sz w:val="24"/>
+          <w:szCs w:val="24"/>
+          <w:shd w:val="clear" w:color="auto" w:fill="FFFFFF"/>
+          <w:lang w:val="pt-BR"/>
+        </w:rPr>
+        <w:t>Means</w:t>
+      </w:r>
+      <w:proofErr w:type="spellEnd"/>
+      <w:r>
+        <w:rPr>
+          <w:rFonts w:ascii="Arial" w:eastAsia="Times New Roman" w:hAnsi="Arial" w:cs="Arial"/>
+          <w:color w:val="646464"/>
+          <w:sz w:val="24"/>
+          <w:szCs w:val="24"/>
+          <w:shd w:val="clear" w:color="auto" w:fill="FFFFFF"/>
+          <w:lang w:val="pt-BR"/>
+        </w:rPr>
+        <w:t xml:space="preserve"> (também chamado de K-Médias) é fornecer uma classificação de informações de acordo com os próprios dados. Esta classificação, como será vista a seguir, é baseada em análise e comparações entre os valores numéricos dos dados. Desta maneira, o algoritmo automaticamente vai fornecer uma classificação automática sem a necessidade de nenhuma supervisão humana, ou seja, sem nenhuma pré-classificação existente. Por causa desta característica, o K-</w:t>
+      </w:r>
+      <w:proofErr w:type="spellStart"/>
+      <w:r>
+        <w:rPr>
+          <w:rFonts w:ascii="Arial" w:eastAsia="Times New Roman" w:hAnsi="Arial" w:cs="Arial"/>
+          <w:color w:val="646464"/>
+          <w:sz w:val="24"/>
+          <w:szCs w:val="24"/>
+          <w:shd w:val="clear" w:color="auto" w:fill="FFFFFF"/>
+          <w:lang w:val="pt-BR"/>
+        </w:rPr>
+        <w:t>Means</w:t>
+      </w:r>
+      <w:proofErr w:type="spellEnd"/>
+      <w:r>
+        <w:rPr>
+          <w:rFonts w:ascii="Arial" w:eastAsia="Times New Roman" w:hAnsi="Arial" w:cs="Arial"/>
+          <w:color w:val="646464"/>
+          <w:sz w:val="24"/>
+          <w:szCs w:val="24"/>
+          <w:shd w:val="clear" w:color="auto" w:fill="FFFFFF"/>
+          <w:lang w:val="pt-BR"/>
+        </w:rPr>
+        <w:t xml:space="preserve"> é considerado como um algoritmo de mineração de dados não supervisionado.</w:t>
       </w:r>
     </w:p>
     <w:p>
@@ -189,20 +899,132 @@
           <w:shd w:val="clear" w:color="auto" w:fill="FFFFFF"/>
           <w:lang w:val="pt-BR"/>
         </w:rPr>
-        <w:t xml:space="preserve">Fornecer valores para os centróides. </w:t>
-      </w:r>
-      <w:r>
-        <w:rPr>
-          <w:rFonts w:ascii="Arial" w:eastAsia="Times New Roman" w:hAnsi="Arial" w:cs="Arial"/>
-          <w:b/>
-          <w:bCs/>
-          <w:color w:val="646464"/>
-          <w:sz w:val="24"/>
-          <w:szCs w:val="24"/>
-          <w:shd w:val="clear" w:color="auto" w:fill="FFFFFF"/>
-          <w:lang w:val="pt-BR"/>
-        </w:rPr>
-        <w:t>Neste passo os k centróides devem receber valores iniciais. No início do algoritmo geralmente escolhe-se os k primeiros pontos da tabela. Também é importante colocar todos os pontos em um centróide qualquer para que o algoritmo possa iniciar seu processamento.</w:t>
+        <w:t xml:space="preserve">Fornecer valores para os </w:t>
+      </w:r>
+      <w:proofErr w:type="spellStart"/>
+      <w:r>
+        <w:rPr>
+          <w:rFonts w:ascii="Arial" w:eastAsia="Times New Roman" w:hAnsi="Arial" w:cs="Arial"/>
+          <w:b/>
+          <w:bCs/>
+          <w:color w:val="003399"/>
+          <w:sz w:val="24"/>
+          <w:szCs w:val="24"/>
+          <w:shd w:val="clear" w:color="auto" w:fill="FFFFFF"/>
+          <w:lang w:val="pt-BR"/>
+        </w:rPr>
+        <w:t>centróides</w:t>
+      </w:r>
+      <w:proofErr w:type="spellEnd"/>
+      <w:r>
+        <w:rPr>
+          <w:rFonts w:ascii="Arial" w:eastAsia="Times New Roman" w:hAnsi="Arial" w:cs="Arial"/>
+          <w:b/>
+          <w:bCs/>
+          <w:color w:val="003399"/>
+          <w:sz w:val="24"/>
+          <w:szCs w:val="24"/>
+          <w:shd w:val="clear" w:color="auto" w:fill="FFFFFF"/>
+          <w:lang w:val="pt-BR"/>
+        </w:rPr>
+        <w:t xml:space="preserve">. </w:t>
+      </w:r>
+      <w:r>
+        <w:rPr>
+          <w:rFonts w:ascii="Arial" w:eastAsia="Times New Roman" w:hAnsi="Arial" w:cs="Arial"/>
+          <w:b/>
+          <w:bCs/>
+          <w:color w:val="646464"/>
+          <w:sz w:val="24"/>
+          <w:szCs w:val="24"/>
+          <w:shd w:val="clear" w:color="auto" w:fill="FFFFFF"/>
+          <w:lang w:val="pt-BR"/>
+        </w:rPr>
+        <w:t xml:space="preserve">Neste passo os k </w:t>
+      </w:r>
+      <w:proofErr w:type="spellStart"/>
+      <w:r>
+        <w:rPr>
+          <w:rFonts w:ascii="Arial" w:eastAsia="Times New Roman" w:hAnsi="Arial" w:cs="Arial"/>
+          <w:b/>
+          <w:bCs/>
+          <w:color w:val="646464"/>
+          <w:sz w:val="24"/>
+          <w:szCs w:val="24"/>
+          <w:shd w:val="clear" w:color="auto" w:fill="FFFFFF"/>
+          <w:lang w:val="pt-BR"/>
+        </w:rPr>
+        <w:t>centróides</w:t>
+      </w:r>
+      <w:proofErr w:type="spellEnd"/>
+      <w:r>
+        <w:rPr>
+          <w:rFonts w:ascii="Arial" w:eastAsia="Times New Roman" w:hAnsi="Arial" w:cs="Arial"/>
+          <w:b/>
+          <w:bCs/>
+          <w:color w:val="646464"/>
+          <w:sz w:val="24"/>
+          <w:szCs w:val="24"/>
+          <w:shd w:val="clear" w:color="auto" w:fill="FFFFFF"/>
+          <w:lang w:val="pt-BR"/>
+        </w:rPr>
+        <w:t xml:space="preserve"> devem receber valores iniciais. No início do algoritmo geralmente escolhe-se os k primeiros pontos da tabela. Também é importante colocar todos os pontos em um </w:t>
+      </w:r>
+      <w:proofErr w:type="spellStart"/>
+      <w:r>
+        <w:rPr>
+          <w:rFonts w:ascii="Arial" w:eastAsia="Times New Roman" w:hAnsi="Arial" w:cs="Arial"/>
+          <w:b/>
+          <w:bCs/>
+          <w:color w:val="646464"/>
+          <w:sz w:val="24"/>
+          <w:szCs w:val="24"/>
+          <w:shd w:val="clear" w:color="auto" w:fill="FFFFFF"/>
+          <w:lang w:val="pt-BR"/>
+        </w:rPr>
+        <w:t>centróide</w:t>
+      </w:r>
+      <w:proofErr w:type="spellEnd"/>
+      <w:r>
+        <w:rPr>
+          <w:rFonts w:ascii="Arial" w:eastAsia="Times New Roman" w:hAnsi="Arial" w:cs="Arial"/>
+          <w:b/>
+          <w:bCs/>
+          <w:color w:val="646464"/>
+          <w:sz w:val="24"/>
+          <w:szCs w:val="24"/>
+          <w:shd w:val="clear" w:color="auto" w:fill="FFFFFF"/>
+          <w:lang w:val="pt-BR"/>
+        </w:rPr>
+        <w:t xml:space="preserve"> qualquer para que o </w:t>
+      </w:r>
+      <w:proofErr w:type="gramStart"/>
+      <w:r>
+        <w:rPr>
+          <w:rFonts w:ascii="Arial" w:eastAsia="Times New Roman" w:hAnsi="Arial" w:cs="Arial"/>
+          <w:b/>
+          <w:bCs/>
+          <w:color w:val="646464"/>
+          <w:sz w:val="24"/>
+          <w:szCs w:val="24"/>
+          <w:shd w:val="clear" w:color="auto" w:fill="FFFFFF"/>
+          <w:lang w:val="pt-BR"/>
+        </w:rPr>
+        <w:t>algoritmo</w:t>
+      </w:r>
+      <w:proofErr w:type="gramEnd"/>
+      <w:r>
+        <w:rPr>
+          <w:rFonts w:ascii="Arial" w:eastAsia="Times New Roman" w:hAnsi="Arial" w:cs="Arial"/>
+          <w:b/>
+          <w:bCs/>
+          <w:color w:val="646464"/>
+          <w:sz w:val="24"/>
+          <w:szCs w:val="24"/>
+          <w:shd w:val="clear" w:color="auto" w:fill="FFFFFF"/>
+          <w:lang w:val="pt-BR"/>
+        </w:rPr>
+        <w:t xml:space="preserve"> possa iniciar seu processamento.</w:t>
       </w:r>
     </w:p>
     <w:p>
@@ -239,20 +1061,132 @@
           <w:shd w:val="clear" w:color="auto" w:fill="FFFFFF"/>
           <w:lang w:val="pt-BR"/>
         </w:rPr>
-        <w:t xml:space="preserve">Gerar uma matriz de distância entre cada ponto e os centróides. </w:t>
-      </w:r>
-      <w:r>
-        <w:rPr>
-          <w:rFonts w:ascii="Arial" w:eastAsia="Times New Roman" w:hAnsi="Arial" w:cs="Arial"/>
-          <w:b/>
-          <w:bCs/>
-          <w:color w:val="646464"/>
-          <w:sz w:val="24"/>
-          <w:szCs w:val="24"/>
-          <w:shd w:val="clear" w:color="auto" w:fill="FFFFFF"/>
-          <w:lang w:val="pt-BR"/>
-        </w:rPr>
-        <w:t>Neste passo, a distância entre cada ponto e os centróides é calculada. A parte mais ‘pesada’ de cálculos ocorre neste passo pois se temos N pontos e k centróides teremos que calcular  N x k distâncias neste passo.</w:t>
+        <w:t xml:space="preserve">Gerar uma matriz de distância entre cada ponto e os </w:t>
+      </w:r>
+      <w:proofErr w:type="spellStart"/>
+      <w:r>
+        <w:rPr>
+          <w:rFonts w:ascii="Arial" w:eastAsia="Times New Roman" w:hAnsi="Arial" w:cs="Arial"/>
+          <w:b/>
+          <w:bCs/>
+          <w:color w:val="003399"/>
+          <w:sz w:val="24"/>
+          <w:szCs w:val="24"/>
+          <w:shd w:val="clear" w:color="auto" w:fill="FFFFFF"/>
+          <w:lang w:val="pt-BR"/>
+        </w:rPr>
+        <w:t>centróides</w:t>
+      </w:r>
+      <w:proofErr w:type="spellEnd"/>
+      <w:r>
+        <w:rPr>
+          <w:rFonts w:ascii="Arial" w:eastAsia="Times New Roman" w:hAnsi="Arial" w:cs="Arial"/>
+          <w:b/>
+          <w:bCs/>
+          <w:color w:val="003399"/>
+          <w:sz w:val="24"/>
+          <w:szCs w:val="24"/>
+          <w:shd w:val="clear" w:color="auto" w:fill="FFFFFF"/>
+          <w:lang w:val="pt-BR"/>
+        </w:rPr>
+        <w:t xml:space="preserve">. </w:t>
+      </w:r>
+      <w:r>
+        <w:rPr>
+          <w:rFonts w:ascii="Arial" w:eastAsia="Times New Roman" w:hAnsi="Arial" w:cs="Arial"/>
+          <w:b/>
+          <w:bCs/>
+          <w:color w:val="646464"/>
+          <w:sz w:val="24"/>
+          <w:szCs w:val="24"/>
+          <w:shd w:val="clear" w:color="auto" w:fill="FFFFFF"/>
+          <w:lang w:val="pt-BR"/>
+        </w:rPr>
+        <w:t xml:space="preserve">Neste passo, a distância entre cada ponto e os </w:t>
+      </w:r>
+      <w:proofErr w:type="spellStart"/>
+      <w:r>
+        <w:rPr>
+          <w:rFonts w:ascii="Arial" w:eastAsia="Times New Roman" w:hAnsi="Arial" w:cs="Arial"/>
+          <w:b/>
+          <w:bCs/>
+          <w:color w:val="646464"/>
+          <w:sz w:val="24"/>
+          <w:szCs w:val="24"/>
+          <w:shd w:val="clear" w:color="auto" w:fill="FFFFFF"/>
+          <w:lang w:val="pt-BR"/>
+        </w:rPr>
+        <w:t>centróides</w:t>
+      </w:r>
+      <w:proofErr w:type="spellEnd"/>
+      <w:r>
+        <w:rPr>
+          <w:rFonts w:ascii="Arial" w:eastAsia="Times New Roman" w:hAnsi="Arial" w:cs="Arial"/>
+          <w:b/>
+          <w:bCs/>
+          <w:color w:val="646464"/>
+          <w:sz w:val="24"/>
+          <w:szCs w:val="24"/>
+          <w:shd w:val="clear" w:color="auto" w:fill="FFFFFF"/>
+          <w:lang w:val="pt-BR"/>
+        </w:rPr>
+        <w:t xml:space="preserve"> é calculada. A parte mais ‘pesada’ de cálculos ocorre neste passo pois se temos N pontos e k </w:t>
+      </w:r>
+      <w:proofErr w:type="spellStart"/>
+      <w:r>
+        <w:rPr>
+          <w:rFonts w:ascii="Arial" w:eastAsia="Times New Roman" w:hAnsi="Arial" w:cs="Arial"/>
+          <w:b/>
+          <w:bCs/>
+          <w:color w:val="646464"/>
+          <w:sz w:val="24"/>
+          <w:szCs w:val="24"/>
+          <w:shd w:val="clear" w:color="auto" w:fill="FFFFFF"/>
+          <w:lang w:val="pt-BR"/>
+        </w:rPr>
+        <w:t>centróides</w:t>
+      </w:r>
+      <w:proofErr w:type="spellEnd"/>
+      <w:r>
+        <w:rPr>
+          <w:rFonts w:ascii="Arial" w:eastAsia="Times New Roman" w:hAnsi="Arial" w:cs="Arial"/>
+          <w:b/>
+          <w:bCs/>
+          <w:color w:val="646464"/>
+          <w:sz w:val="24"/>
+          <w:szCs w:val="24"/>
+          <w:shd w:val="clear" w:color="auto" w:fill="FFFFFF"/>
+          <w:lang w:val="pt-BR"/>
+        </w:rPr>
+        <w:t xml:space="preserve"> teremos que </w:t>
+      </w:r>
+      <w:proofErr w:type="gramStart"/>
+      <w:r>
+        <w:rPr>
+          <w:rFonts w:ascii="Arial" w:eastAsia="Times New Roman" w:hAnsi="Arial" w:cs="Arial"/>
+          <w:b/>
+          <w:bCs/>
+          <w:color w:val="646464"/>
+          <w:sz w:val="24"/>
+          <w:szCs w:val="24"/>
+          <w:shd w:val="clear" w:color="auto" w:fill="FFFFFF"/>
+          <w:lang w:val="pt-BR"/>
+        </w:rPr>
+        <w:t>calcular  N</w:t>
+      </w:r>
+      <w:proofErr w:type="gramEnd"/>
+      <w:r>
+        <w:rPr>
+          <w:rFonts w:ascii="Arial" w:eastAsia="Times New Roman" w:hAnsi="Arial" w:cs="Arial"/>
+          <w:b/>
+          <w:bCs/>
+          <w:color w:val="646464"/>
+          <w:sz w:val="24"/>
+          <w:szCs w:val="24"/>
+          <w:shd w:val="clear" w:color="auto" w:fill="FFFFFF"/>
+          <w:lang w:val="pt-BR"/>
+        </w:rPr>
+        <w:t xml:space="preserve"> x k distâncias neste passo.</w:t>
       </w:r>
     </w:p>
     <w:p>
@@ -289,20 +1223,132 @@
           <w:shd w:val="clear" w:color="auto" w:fill="FFFFFF"/>
           <w:lang w:val="pt-BR"/>
         </w:rPr>
-        <w:t xml:space="preserve">Colocar cada ponto nas classes de acordo com a sua distância do centróide da classe. </w:t>
-      </w:r>
-      <w:r>
-        <w:rPr>
-          <w:rFonts w:ascii="Arial" w:eastAsia="Times New Roman" w:hAnsi="Arial" w:cs="Arial"/>
-          <w:b/>
-          <w:bCs/>
-          <w:color w:val="646464"/>
-          <w:sz w:val="24"/>
-          <w:szCs w:val="24"/>
-          <w:shd w:val="clear" w:color="auto" w:fill="FFFFFF"/>
-          <w:lang w:val="pt-BR"/>
-        </w:rPr>
-        <w:t>Aqui, os pontos são classificados de acordo com sua distância dos centróides de cada classe. A classificação funciona assim: o centróide que está mais perto deste ponto vai ‘incorporá-lo’, ou seja, o ponto vai pertencer à classe representada pelo centróide que está mais perto do ponto. É importante dizer que o algoritmo termina se nenhum ponto ‘mudar’ de classe, ou seja, se nenhum ponto for ‘incorporado’ a uma classe diferente da que ele estava antes deste passo.</w:t>
+        <w:t xml:space="preserve">Colocar cada ponto nas classes de acordo com a sua distância do </w:t>
+      </w:r>
+      <w:proofErr w:type="spellStart"/>
+      <w:r>
+        <w:rPr>
+          <w:rFonts w:ascii="Arial" w:eastAsia="Times New Roman" w:hAnsi="Arial" w:cs="Arial"/>
+          <w:b/>
+          <w:bCs/>
+          <w:color w:val="003399"/>
+          <w:sz w:val="24"/>
+          <w:szCs w:val="24"/>
+          <w:shd w:val="clear" w:color="auto" w:fill="FFFFFF"/>
+          <w:lang w:val="pt-BR"/>
+        </w:rPr>
+        <w:t>centróide</w:t>
+      </w:r>
+      <w:proofErr w:type="spellEnd"/>
+      <w:r>
+        <w:rPr>
+          <w:rFonts w:ascii="Arial" w:eastAsia="Times New Roman" w:hAnsi="Arial" w:cs="Arial"/>
+          <w:b/>
+          <w:bCs/>
+          <w:color w:val="003399"/>
+          <w:sz w:val="24"/>
+          <w:szCs w:val="24"/>
+          <w:shd w:val="clear" w:color="auto" w:fill="FFFFFF"/>
+          <w:lang w:val="pt-BR"/>
+        </w:rPr>
+        <w:t xml:space="preserve"> da classe. </w:t>
+      </w:r>
+      <w:r>
+        <w:rPr>
+          <w:rFonts w:ascii="Arial" w:eastAsia="Times New Roman" w:hAnsi="Arial" w:cs="Arial"/>
+          <w:b/>
+          <w:bCs/>
+          <w:color w:val="646464"/>
+          <w:sz w:val="24"/>
+          <w:szCs w:val="24"/>
+          <w:shd w:val="clear" w:color="auto" w:fill="FFFFFF"/>
+          <w:lang w:val="pt-BR"/>
+        </w:rPr>
+        <w:t xml:space="preserve">Aqui, os pontos são classificados de acordo com sua distância dos </w:t>
+      </w:r>
+      <w:proofErr w:type="spellStart"/>
+      <w:r>
+        <w:rPr>
+          <w:rFonts w:ascii="Arial" w:eastAsia="Times New Roman" w:hAnsi="Arial" w:cs="Arial"/>
+          <w:b/>
+          <w:bCs/>
+          <w:color w:val="646464"/>
+          <w:sz w:val="24"/>
+          <w:szCs w:val="24"/>
+          <w:shd w:val="clear" w:color="auto" w:fill="FFFFFF"/>
+          <w:lang w:val="pt-BR"/>
+        </w:rPr>
+        <w:t>centróides</w:t>
+      </w:r>
+      <w:proofErr w:type="spellEnd"/>
+      <w:r>
+        <w:rPr>
+          <w:rFonts w:ascii="Arial" w:eastAsia="Times New Roman" w:hAnsi="Arial" w:cs="Arial"/>
+          <w:b/>
+          <w:bCs/>
+          <w:color w:val="646464"/>
+          <w:sz w:val="24"/>
+          <w:szCs w:val="24"/>
+          <w:shd w:val="clear" w:color="auto" w:fill="FFFFFF"/>
+          <w:lang w:val="pt-BR"/>
+        </w:rPr>
+        <w:t xml:space="preserve"> de cada classe. A classificação funciona assim: o </w:t>
+      </w:r>
+      <w:proofErr w:type="spellStart"/>
+      <w:r>
+        <w:rPr>
+          <w:rFonts w:ascii="Arial" w:eastAsia="Times New Roman" w:hAnsi="Arial" w:cs="Arial"/>
+          <w:b/>
+          <w:bCs/>
+          <w:color w:val="646464"/>
+          <w:sz w:val="24"/>
+          <w:szCs w:val="24"/>
+          <w:shd w:val="clear" w:color="auto" w:fill="FFFFFF"/>
+          <w:lang w:val="pt-BR"/>
+        </w:rPr>
+        <w:t>centróide</w:t>
+      </w:r>
+      <w:proofErr w:type="spellEnd"/>
+      <w:r>
+        <w:rPr>
+          <w:rFonts w:ascii="Arial" w:eastAsia="Times New Roman" w:hAnsi="Arial" w:cs="Arial"/>
+          <w:b/>
+          <w:bCs/>
+          <w:color w:val="646464"/>
+          <w:sz w:val="24"/>
+          <w:szCs w:val="24"/>
+          <w:shd w:val="clear" w:color="auto" w:fill="FFFFFF"/>
+          <w:lang w:val="pt-BR"/>
+        </w:rPr>
+        <w:t xml:space="preserve"> que está mais perto deste ponto vai ‘incorporá-lo’, ou seja, o ponto vai pertencer à classe representada pelo </w:t>
+      </w:r>
+      <w:proofErr w:type="spellStart"/>
+      <w:r>
+        <w:rPr>
+          <w:rFonts w:ascii="Arial" w:eastAsia="Times New Roman" w:hAnsi="Arial" w:cs="Arial"/>
+          <w:b/>
+          <w:bCs/>
+          <w:color w:val="646464"/>
+          <w:sz w:val="24"/>
+          <w:szCs w:val="24"/>
+          <w:shd w:val="clear" w:color="auto" w:fill="FFFFFF"/>
+          <w:lang w:val="pt-BR"/>
+        </w:rPr>
+        <w:t>centróide</w:t>
+      </w:r>
+      <w:proofErr w:type="spellEnd"/>
+      <w:r>
+        <w:rPr>
+          <w:rFonts w:ascii="Arial" w:eastAsia="Times New Roman" w:hAnsi="Arial" w:cs="Arial"/>
+          <w:b/>
+          <w:bCs/>
+          <w:color w:val="646464"/>
+          <w:sz w:val="24"/>
+          <w:szCs w:val="24"/>
+          <w:shd w:val="clear" w:color="auto" w:fill="FFFFFF"/>
+          <w:lang w:val="pt-BR"/>
+        </w:rPr>
+        <w:t xml:space="preserve"> que está mais perto do ponto. É importante dizer que o algoritmo termina se nenhum ponto ‘mudar’ de classe, ou seja, se nenhum ponto for ‘incorporado’ a uma classe diferente da que ele estava antes deste passo.</w:t>
       </w:r>
     </w:p>
     <w:p>
@@ -339,20 +1385,104 @@
           <w:shd w:val="clear" w:color="auto" w:fill="FFFFFF"/>
           <w:lang w:val="pt-BR"/>
         </w:rPr>
-        <w:t xml:space="preserve">Calcular os novos centróides para cada classe. </w:t>
-      </w:r>
-      <w:r>
-        <w:rPr>
-          <w:rFonts w:ascii="Arial" w:eastAsia="Times New Roman" w:hAnsi="Arial" w:cs="Arial"/>
-          <w:b/>
-          <w:bCs/>
-          <w:color w:val="646464"/>
-          <w:sz w:val="24"/>
-          <w:szCs w:val="24"/>
-          <w:shd w:val="clear" w:color="auto" w:fill="FFFFFF"/>
-          <w:lang w:val="pt-BR"/>
-        </w:rPr>
-        <w:t>Neste momento, os valores das coordenadas dos centróides são refinados. Para cada classe que possui mais de um ponto o novo valor dos centróides é calculado fazendo-se a média de cada atributo de todos os pontos que pertencem a esta classe.</w:t>
+        <w:t xml:space="preserve">Calcular os novos </w:t>
+      </w:r>
+      <w:proofErr w:type="spellStart"/>
+      <w:r>
+        <w:rPr>
+          <w:rFonts w:ascii="Arial" w:eastAsia="Times New Roman" w:hAnsi="Arial" w:cs="Arial"/>
+          <w:b/>
+          <w:bCs/>
+          <w:color w:val="003399"/>
+          <w:sz w:val="24"/>
+          <w:szCs w:val="24"/>
+          <w:shd w:val="clear" w:color="auto" w:fill="FFFFFF"/>
+          <w:lang w:val="pt-BR"/>
+        </w:rPr>
+        <w:t>centróides</w:t>
+      </w:r>
+      <w:proofErr w:type="spellEnd"/>
+      <w:r>
+        <w:rPr>
+          <w:rFonts w:ascii="Arial" w:eastAsia="Times New Roman" w:hAnsi="Arial" w:cs="Arial"/>
+          <w:b/>
+          <w:bCs/>
+          <w:color w:val="003399"/>
+          <w:sz w:val="24"/>
+          <w:szCs w:val="24"/>
+          <w:shd w:val="clear" w:color="auto" w:fill="FFFFFF"/>
+          <w:lang w:val="pt-BR"/>
+        </w:rPr>
+        <w:t xml:space="preserve"> para cada classe. </w:t>
+      </w:r>
+      <w:r>
+        <w:rPr>
+          <w:rFonts w:ascii="Arial" w:eastAsia="Times New Roman" w:hAnsi="Arial" w:cs="Arial"/>
+          <w:b/>
+          <w:bCs/>
+          <w:color w:val="646464"/>
+          <w:sz w:val="24"/>
+          <w:szCs w:val="24"/>
+          <w:shd w:val="clear" w:color="auto" w:fill="FFFFFF"/>
+          <w:lang w:val="pt-BR"/>
+        </w:rPr>
+        <w:t xml:space="preserve">Neste momento, os valores das coordenadas dos </w:t>
+      </w:r>
+      <w:proofErr w:type="spellStart"/>
+      <w:r>
+        <w:rPr>
+          <w:rFonts w:ascii="Arial" w:eastAsia="Times New Roman" w:hAnsi="Arial" w:cs="Arial"/>
+          <w:b/>
+          <w:bCs/>
+          <w:color w:val="646464"/>
+          <w:sz w:val="24"/>
+          <w:szCs w:val="24"/>
+          <w:shd w:val="clear" w:color="auto" w:fill="FFFFFF"/>
+          <w:lang w:val="pt-BR"/>
+        </w:rPr>
+        <w:t>centróides</w:t>
+      </w:r>
+      <w:proofErr w:type="spellEnd"/>
+      <w:r>
+        <w:rPr>
+          <w:rFonts w:ascii="Arial" w:eastAsia="Times New Roman" w:hAnsi="Arial" w:cs="Arial"/>
+          <w:b/>
+          <w:bCs/>
+          <w:color w:val="646464"/>
+          <w:sz w:val="24"/>
+          <w:szCs w:val="24"/>
+          <w:shd w:val="clear" w:color="auto" w:fill="FFFFFF"/>
+          <w:lang w:val="pt-BR"/>
+        </w:rPr>
+        <w:t xml:space="preserve"> são refinados. Para cada classe que possui mais de um ponto o novo valor dos </w:t>
+      </w:r>
+      <w:proofErr w:type="spellStart"/>
+      <w:r>
+        <w:rPr>
+          <w:rFonts w:ascii="Arial" w:eastAsia="Times New Roman" w:hAnsi="Arial" w:cs="Arial"/>
+          <w:b/>
+          <w:bCs/>
+          <w:color w:val="646464"/>
+          <w:sz w:val="24"/>
+          <w:szCs w:val="24"/>
+          <w:shd w:val="clear" w:color="auto" w:fill="FFFFFF"/>
+          <w:lang w:val="pt-BR"/>
+        </w:rPr>
+        <w:t>centróides</w:t>
+      </w:r>
+      <w:proofErr w:type="spellEnd"/>
+      <w:r>
+        <w:rPr>
+          <w:rFonts w:ascii="Arial" w:eastAsia="Times New Roman" w:hAnsi="Arial" w:cs="Arial"/>
+          <w:b/>
+          <w:bCs/>
+          <w:color w:val="646464"/>
+          <w:sz w:val="24"/>
+          <w:szCs w:val="24"/>
+          <w:shd w:val="clear" w:color="auto" w:fill="FFFFFF"/>
+          <w:lang w:val="pt-BR"/>
+        </w:rPr>
+        <w:t xml:space="preserve"> é calculado fazendo-se a média de cada atributo de todos os pontos que pertencem a esta classe.</w:t>
       </w:r>
     </w:p>
     <w:p>
@@ -402,7 +1532,35 @@
           <w:shd w:val="clear" w:color="auto" w:fill="FFFFFF"/>
           <w:lang w:val="pt-BR"/>
         </w:rPr>
-        <w:t>O algoritmo volta para o PASSO 02 repetindo iterativamente o refinamento do cálculo das coordenadas dos centróides.</w:t>
+        <w:t xml:space="preserve">O algoritmo volta para o PASSO 02 repetindo iterativamente o refinamento do cálculo das coordenadas dos </w:t>
+      </w:r>
+      <w:proofErr w:type="spellStart"/>
+      <w:r>
+        <w:rPr>
+          <w:rFonts w:ascii="Arial" w:eastAsia="Times New Roman" w:hAnsi="Arial" w:cs="Arial"/>
+          <w:b/>
+          <w:bCs/>
+          <w:color w:val="646464"/>
+          <w:sz w:val="24"/>
+          <w:szCs w:val="24"/>
+          <w:shd w:val="clear" w:color="auto" w:fill="FFFFFF"/>
+          <w:lang w:val="pt-BR"/>
+        </w:rPr>
+        <w:t>centróides</w:t>
+      </w:r>
+      <w:proofErr w:type="spellEnd"/>
+      <w:r>
+        <w:rPr>
+          <w:rFonts w:ascii="Arial" w:eastAsia="Times New Roman" w:hAnsi="Arial" w:cs="Arial"/>
+          <w:b/>
+          <w:bCs/>
+          <w:color w:val="646464"/>
+          <w:sz w:val="24"/>
+          <w:szCs w:val="24"/>
+          <w:shd w:val="clear" w:color="auto" w:fill="FFFFFF"/>
+          <w:lang w:val="pt-BR"/>
+        </w:rPr>
+        <w:t>.</w:t>
       </w:r>
     </w:p>
     <w:p>
@@ -426,7 +1584,6 @@
           <w:shd w:val="clear" w:color="auto" w:fill="FFFFFF"/>
           <w:lang w:val="pt-BR"/>
         </w:rPr>
-        <w:lastRenderedPageBreak/>
         <w:t xml:space="preserve">Notem que desta maneira teremos uma classificação que coloca cada ponto em apenas uma classe. Desta maneira dizemos que este algoritmo faz uma classificação </w:t>
       </w:r>
       <w:r>
@@ -455,7 +1612,49 @@
           <w:shd w:val="clear" w:color="auto" w:fill="FFFFFF"/>
           <w:lang w:val="pt-BR"/>
         </w:rPr>
-        <w:t xml:space="preserve"> (hard clustering) uma vez que cada ponto só pode ser classificado em uma classe. Outros algoritmos trabalham com o conceito de classificação </w:t>
+        <w:t xml:space="preserve"> (hard </w:t>
+      </w:r>
+      <w:proofErr w:type="spellStart"/>
+      <w:r>
+        <w:rPr>
+          <w:rFonts w:ascii="Arial" w:eastAsia="Times New Roman" w:hAnsi="Arial" w:cs="Arial"/>
+          <w:b/>
+          <w:bCs/>
+          <w:color w:val="646464"/>
+          <w:sz w:val="24"/>
+          <w:szCs w:val="24"/>
+          <w:shd w:val="clear" w:color="auto" w:fill="FFFFFF"/>
+          <w:lang w:val="pt-BR"/>
+        </w:rPr>
+        <w:t>clustering</w:t>
+      </w:r>
+      <w:proofErr w:type="spellEnd"/>
+      <w:r>
+        <w:rPr>
+          <w:rFonts w:ascii="Arial" w:eastAsia="Times New Roman" w:hAnsi="Arial" w:cs="Arial"/>
+          <w:b/>
+          <w:bCs/>
+          <w:color w:val="646464"/>
+          <w:sz w:val="24"/>
+          <w:szCs w:val="24"/>
+          <w:shd w:val="clear" w:color="auto" w:fill="FFFFFF"/>
+          <w:lang w:val="pt-BR"/>
+        </w:rPr>
+        <w:t xml:space="preserve">) uma vez que cada ponto só pode ser classificado em uma classe. Outros </w:t>
+      </w:r>
+      <w:r>
+        <w:rPr>
+          <w:rFonts w:ascii="Arial" w:eastAsia="Times New Roman" w:hAnsi="Arial" w:cs="Arial"/>
+          <w:b/>
+          <w:bCs/>
+          <w:color w:val="646464"/>
+          <w:sz w:val="24"/>
+          <w:szCs w:val="24"/>
+          <w:shd w:val="clear" w:color="auto" w:fill="FFFFFF"/>
+          <w:lang w:val="pt-BR"/>
+        </w:rPr>
+        <w:lastRenderedPageBreak/>
+        <w:t xml:space="preserve">algoritmos trabalham com o conceito de classificação </w:t>
       </w:r>
       <w:r>
         <w:rPr>
@@ -518,67 +1717,127 @@
           <w:shd w:val="clear" w:color="auto" w:fill="FFFFFF"/>
           <w:lang w:val="pt-BR"/>
         </w:rPr>
-        <w:t>-Apriori :</w:t>
-      </w:r>
-    </w:p>
-    <w:p>
-      <w:pPr>
-        <w:spacing w:after="0" w:line="240" w:lineRule="auto"/>
-        <w:rPr>
-          <w:rFonts w:ascii="Times New Roman" w:eastAsia="Times New Roman" w:hAnsi="Times New Roman" w:cs="Times New Roman"/>
-          <w:sz w:val="24"/>
-          <w:szCs w:val="24"/>
-          <w:lang w:val="pt-BR"/>
-        </w:rPr>
-      </w:pPr>
-    </w:p>
-    <w:p>
-      <w:pPr>
-        <w:spacing w:after="0" w:line="240" w:lineRule="auto"/>
-        <w:rPr>
-          <w:rFonts w:ascii="Times New Roman" w:eastAsia="Times New Roman" w:hAnsi="Times New Roman" w:cs="Times New Roman"/>
-          <w:sz w:val="24"/>
-          <w:szCs w:val="24"/>
-          <w:lang w:val="pt-BR"/>
-        </w:rPr>
-      </w:pPr>
-      <w:r>
-        <w:rPr>
-          <w:rFonts w:ascii="Arial" w:eastAsia="Times New Roman" w:hAnsi="Arial" w:cs="Arial"/>
-          <w:b/>
-          <w:bCs/>
-          <w:color w:val="222222"/>
-          <w:sz w:val="24"/>
-          <w:szCs w:val="24"/>
-          <w:shd w:val="clear" w:color="auto" w:fill="FFFFFF"/>
-          <w:lang w:val="pt-BR"/>
-        </w:rPr>
-        <w:t>-EM :</w:t>
-      </w:r>
-    </w:p>
-    <w:p>
-      <w:pPr>
-        <w:spacing w:after="0" w:line="240" w:lineRule="auto"/>
-        <w:rPr>
-          <w:rFonts w:ascii="Times New Roman" w:eastAsia="Times New Roman" w:hAnsi="Times New Roman" w:cs="Times New Roman"/>
-          <w:sz w:val="24"/>
-          <w:szCs w:val="24"/>
-          <w:lang w:val="pt-BR"/>
-        </w:rPr>
-      </w:pPr>
-      <w:r>
-        <w:rPr>
-          <w:rFonts w:ascii="Arial" w:eastAsia="Times New Roman" w:hAnsi="Arial" w:cs="Arial"/>
-          <w:b/>
-          <w:bCs/>
-          <w:color w:val="222222"/>
-          <w:sz w:val="24"/>
-          <w:szCs w:val="24"/>
-          <w:shd w:val="clear" w:color="auto" w:fill="FFFFFF"/>
-          <w:lang w:val="pt-BR"/>
-        </w:rPr>
-        <w:t>-Árvore de Decisão :</w:t>
-      </w:r>
+        <w:t>-</w:t>
+      </w:r>
+      <w:proofErr w:type="spellStart"/>
+      <w:proofErr w:type="gramStart"/>
+      <w:r>
+        <w:rPr>
+          <w:rFonts w:ascii="Arial" w:eastAsia="Times New Roman" w:hAnsi="Arial" w:cs="Arial"/>
+          <w:b/>
+          <w:bCs/>
+          <w:color w:val="222222"/>
+          <w:sz w:val="24"/>
+          <w:szCs w:val="24"/>
+          <w:shd w:val="clear" w:color="auto" w:fill="FFFFFF"/>
+          <w:lang w:val="pt-BR"/>
+        </w:rPr>
+        <w:t>Apriori</w:t>
+      </w:r>
+      <w:proofErr w:type="spellEnd"/>
+      <w:r>
+        <w:rPr>
+          <w:rFonts w:ascii="Arial" w:eastAsia="Times New Roman" w:hAnsi="Arial" w:cs="Arial"/>
+          <w:b/>
+          <w:bCs/>
+          <w:color w:val="222222"/>
+          <w:sz w:val="24"/>
+          <w:szCs w:val="24"/>
+          <w:shd w:val="clear" w:color="auto" w:fill="FFFFFF"/>
+          <w:lang w:val="pt-BR"/>
+        </w:rPr>
+        <w:t xml:space="preserve"> :</w:t>
+      </w:r>
+      <w:proofErr w:type="gramEnd"/>
+    </w:p>
+    <w:p>
+      <w:pPr>
+        <w:spacing w:after="0" w:line="240" w:lineRule="auto"/>
+        <w:rPr>
+          <w:rFonts w:ascii="Times New Roman" w:eastAsia="Times New Roman" w:hAnsi="Times New Roman" w:cs="Times New Roman"/>
+          <w:sz w:val="24"/>
+          <w:szCs w:val="24"/>
+          <w:lang w:val="pt-BR"/>
+        </w:rPr>
+      </w:pPr>
+    </w:p>
+    <w:p>
+      <w:pPr>
+        <w:spacing w:after="0" w:line="240" w:lineRule="auto"/>
+        <w:rPr>
+          <w:rFonts w:ascii="Times New Roman" w:eastAsia="Times New Roman" w:hAnsi="Times New Roman" w:cs="Times New Roman"/>
+          <w:sz w:val="24"/>
+          <w:szCs w:val="24"/>
+          <w:lang w:val="pt-BR"/>
+        </w:rPr>
+      </w:pPr>
+      <w:r>
+        <w:rPr>
+          <w:rFonts w:ascii="Arial" w:eastAsia="Times New Roman" w:hAnsi="Arial" w:cs="Arial"/>
+          <w:b/>
+          <w:bCs/>
+          <w:color w:val="222222"/>
+          <w:sz w:val="24"/>
+          <w:szCs w:val="24"/>
+          <w:shd w:val="clear" w:color="auto" w:fill="FFFFFF"/>
+          <w:lang w:val="pt-BR"/>
+        </w:rPr>
+        <w:t>-</w:t>
+      </w:r>
+      <w:proofErr w:type="gramStart"/>
+      <w:r>
+        <w:rPr>
+          <w:rFonts w:ascii="Arial" w:eastAsia="Times New Roman" w:hAnsi="Arial" w:cs="Arial"/>
+          <w:b/>
+          <w:bCs/>
+          <w:color w:val="222222"/>
+          <w:sz w:val="24"/>
+          <w:szCs w:val="24"/>
+          <w:shd w:val="clear" w:color="auto" w:fill="FFFFFF"/>
+          <w:lang w:val="pt-BR"/>
+        </w:rPr>
+        <w:t>EM :</w:t>
+      </w:r>
+      <w:proofErr w:type="gramEnd"/>
+    </w:p>
+    <w:p>
+      <w:pPr>
+        <w:spacing w:after="0" w:line="240" w:lineRule="auto"/>
+        <w:rPr>
+          <w:rFonts w:ascii="Times New Roman" w:eastAsia="Times New Roman" w:hAnsi="Times New Roman" w:cs="Times New Roman"/>
+          <w:sz w:val="24"/>
+          <w:szCs w:val="24"/>
+          <w:lang w:val="pt-BR"/>
+        </w:rPr>
+      </w:pPr>
+      <w:r>
+        <w:rPr>
+          <w:rFonts w:ascii="Arial" w:eastAsia="Times New Roman" w:hAnsi="Arial" w:cs="Arial"/>
+          <w:b/>
+          <w:bCs/>
+          <w:color w:val="222222"/>
+          <w:sz w:val="24"/>
+          <w:szCs w:val="24"/>
+          <w:shd w:val="clear" w:color="auto" w:fill="FFFFFF"/>
+          <w:lang w:val="pt-BR"/>
+        </w:rPr>
+        <w:t xml:space="preserve">-Árvore de </w:t>
+      </w:r>
+      <w:proofErr w:type="gramStart"/>
+      <w:r>
+        <w:rPr>
+          <w:rFonts w:ascii="Arial" w:eastAsia="Times New Roman" w:hAnsi="Arial" w:cs="Arial"/>
+          <w:b/>
+          <w:bCs/>
+          <w:color w:val="222222"/>
+          <w:sz w:val="24"/>
+          <w:szCs w:val="24"/>
+          <w:shd w:val="clear" w:color="auto" w:fill="FFFFFF"/>
+          <w:lang w:val="pt-BR"/>
+        </w:rPr>
+        <w:t>Decisão :</w:t>
+      </w:r>
+      <w:proofErr w:type="gramEnd"/>
     </w:p>
     <w:p>
       <w:pPr>
@@ -930,91 +2189,93 @@
           <w:szCs w:val="24"/>
           <w:lang w:val="pt-BR"/>
         </w:rPr>
+        <w:br/>
+      </w:r>
+      <w:r>
+        <w:rPr>
+          <w:rFonts w:ascii="Times New Roman" w:eastAsia="Times New Roman" w:hAnsi="Times New Roman" w:cs="Times New Roman"/>
+          <w:sz w:val="24"/>
+          <w:szCs w:val="24"/>
+          <w:lang w:val="pt-BR"/>
+        </w:rPr>
+        <w:br/>
+      </w:r>
+      <w:r>
+        <w:rPr>
+          <w:rFonts w:ascii="Times New Roman" w:eastAsia="Times New Roman" w:hAnsi="Times New Roman" w:cs="Times New Roman"/>
+          <w:sz w:val="24"/>
+          <w:szCs w:val="24"/>
+          <w:lang w:val="pt-BR"/>
+        </w:rPr>
+        <w:br/>
+      </w:r>
+      <w:r>
+        <w:rPr>
+          <w:rFonts w:ascii="Times New Roman" w:eastAsia="Times New Roman" w:hAnsi="Times New Roman" w:cs="Times New Roman"/>
+          <w:sz w:val="24"/>
+          <w:szCs w:val="24"/>
+          <w:lang w:val="pt-BR"/>
+        </w:rPr>
+        <w:br/>
+      </w:r>
+      <w:r>
+        <w:rPr>
+          <w:rFonts w:ascii="Times New Roman" w:eastAsia="Times New Roman" w:hAnsi="Times New Roman" w:cs="Times New Roman"/>
+          <w:sz w:val="24"/>
+          <w:szCs w:val="24"/>
+          <w:lang w:val="pt-BR"/>
+        </w:rPr>
+        <w:br/>
+      </w:r>
+      <w:r>
+        <w:rPr>
+          <w:rFonts w:ascii="Times New Roman" w:eastAsia="Times New Roman" w:hAnsi="Times New Roman" w:cs="Times New Roman"/>
+          <w:sz w:val="24"/>
+          <w:szCs w:val="24"/>
+          <w:lang w:val="pt-BR"/>
+        </w:rPr>
+        <w:br/>
+      </w:r>
+      <w:r>
+        <w:rPr>
+          <w:rFonts w:ascii="Times New Roman" w:eastAsia="Times New Roman" w:hAnsi="Times New Roman" w:cs="Times New Roman"/>
+          <w:sz w:val="24"/>
+          <w:szCs w:val="24"/>
+          <w:lang w:val="pt-BR"/>
+        </w:rPr>
+        <w:br/>
+      </w:r>
+      <w:r>
+        <w:rPr>
+          <w:rFonts w:ascii="Times New Roman" w:eastAsia="Times New Roman" w:hAnsi="Times New Roman" w:cs="Times New Roman"/>
+          <w:sz w:val="24"/>
+          <w:szCs w:val="24"/>
+          <w:lang w:val="pt-BR"/>
+        </w:rPr>
+        <w:br/>
+      </w:r>
+    </w:p>
+    <w:p>
+      <w:pPr>
+        <w:spacing w:after="0" w:line="240" w:lineRule="auto"/>
+        <w:rPr>
+          <w:rFonts w:ascii="Times New Roman" w:eastAsia="Times New Roman" w:hAnsi="Times New Roman" w:cs="Times New Roman"/>
+          <w:sz w:val="24"/>
+          <w:szCs w:val="24"/>
+          <w:lang w:val="pt-BR"/>
+        </w:rPr>
+      </w:pPr>
+      <w:proofErr w:type="gramStart"/>
+      <w:r>
+        <w:rPr>
+          <w:rFonts w:ascii="Arial" w:eastAsia="Times New Roman" w:hAnsi="Arial" w:cs="Arial"/>
+          <w:color w:val="000000"/>
+          <w:lang w:val="pt-BR"/>
+        </w:rPr>
         <w:lastRenderedPageBreak/>
-        <w:br/>
-      </w:r>
-      <w:r>
-        <w:rPr>
-          <w:rFonts w:ascii="Times New Roman" w:eastAsia="Times New Roman" w:hAnsi="Times New Roman" w:cs="Times New Roman"/>
-          <w:sz w:val="24"/>
-          <w:szCs w:val="24"/>
-          <w:lang w:val="pt-BR"/>
-        </w:rPr>
-        <w:br/>
-      </w:r>
-      <w:r>
-        <w:rPr>
-          <w:rFonts w:ascii="Times New Roman" w:eastAsia="Times New Roman" w:hAnsi="Times New Roman" w:cs="Times New Roman"/>
-          <w:sz w:val="24"/>
-          <w:szCs w:val="24"/>
-          <w:lang w:val="pt-BR"/>
-        </w:rPr>
-        <w:br/>
-      </w:r>
-      <w:r>
-        <w:rPr>
-          <w:rFonts w:ascii="Times New Roman" w:eastAsia="Times New Roman" w:hAnsi="Times New Roman" w:cs="Times New Roman"/>
-          <w:sz w:val="24"/>
-          <w:szCs w:val="24"/>
-          <w:lang w:val="pt-BR"/>
-        </w:rPr>
-        <w:br/>
-      </w:r>
-      <w:r>
-        <w:rPr>
-          <w:rFonts w:ascii="Times New Roman" w:eastAsia="Times New Roman" w:hAnsi="Times New Roman" w:cs="Times New Roman"/>
-          <w:sz w:val="24"/>
-          <w:szCs w:val="24"/>
-          <w:lang w:val="pt-BR"/>
-        </w:rPr>
-        <w:br/>
-      </w:r>
-      <w:r>
-        <w:rPr>
-          <w:rFonts w:ascii="Times New Roman" w:eastAsia="Times New Roman" w:hAnsi="Times New Roman" w:cs="Times New Roman"/>
-          <w:sz w:val="24"/>
-          <w:szCs w:val="24"/>
-          <w:lang w:val="pt-BR"/>
-        </w:rPr>
-        <w:br/>
-      </w:r>
-      <w:r>
-        <w:rPr>
-          <w:rFonts w:ascii="Times New Roman" w:eastAsia="Times New Roman" w:hAnsi="Times New Roman" w:cs="Times New Roman"/>
-          <w:sz w:val="24"/>
-          <w:szCs w:val="24"/>
-          <w:lang w:val="pt-BR"/>
-        </w:rPr>
-        <w:br/>
-      </w:r>
-      <w:r>
-        <w:rPr>
-          <w:rFonts w:ascii="Times New Roman" w:eastAsia="Times New Roman" w:hAnsi="Times New Roman" w:cs="Times New Roman"/>
-          <w:sz w:val="24"/>
-          <w:szCs w:val="24"/>
-          <w:lang w:val="pt-BR"/>
-        </w:rPr>
-        <w:br/>
-      </w:r>
-    </w:p>
-    <w:p>
-      <w:pPr>
-        <w:spacing w:after="0" w:line="240" w:lineRule="auto"/>
-        <w:rPr>
-          <w:rFonts w:ascii="Times New Roman" w:eastAsia="Times New Roman" w:hAnsi="Times New Roman" w:cs="Times New Roman"/>
-          <w:sz w:val="24"/>
-          <w:szCs w:val="24"/>
-          <w:lang w:val="pt-BR"/>
-        </w:rPr>
-      </w:pPr>
-      <w:r>
-        <w:rPr>
-          <w:rFonts w:ascii="Arial" w:eastAsia="Times New Roman" w:hAnsi="Arial" w:cs="Arial"/>
-          <w:color w:val="000000"/>
-          <w:lang w:val="pt-BR"/>
-        </w:rPr>
         <w:t>Fontes :</w:t>
       </w:r>
+      <w:proofErr w:type="gramEnd"/>
     </w:p>
     <w:p>
       <w:pPr>
@@ -1035,8 +2296,58 @@
           <w:shd w:val="clear" w:color="auto" w:fill="FFFFFF"/>
           <w:lang w:val="pt-BR"/>
         </w:rPr>
-        <w:t>-Naive Bayes :</w:t>
-      </w:r>
+        <w:t>-</w:t>
+      </w:r>
+      <w:proofErr w:type="spellStart"/>
+      <w:r>
+        <w:rPr>
+          <w:rFonts w:ascii="Arial" w:eastAsia="Times New Roman" w:hAnsi="Arial" w:cs="Arial"/>
+          <w:color w:val="222222"/>
+          <w:sz w:val="20"/>
+          <w:szCs w:val="20"/>
+          <w:shd w:val="clear" w:color="auto" w:fill="FFFFFF"/>
+          <w:lang w:val="pt-BR"/>
+        </w:rPr>
+        <w:t>Naive</w:t>
+      </w:r>
+      <w:proofErr w:type="spellEnd"/>
+      <w:r>
+        <w:rPr>
+          <w:rFonts w:ascii="Arial" w:eastAsia="Times New Roman" w:hAnsi="Arial" w:cs="Arial"/>
+          <w:color w:val="222222"/>
+          <w:sz w:val="20"/>
+          <w:szCs w:val="20"/>
+          <w:shd w:val="clear" w:color="auto" w:fill="FFFFFF"/>
+          <w:lang w:val="pt-BR"/>
+        </w:rPr>
+        <w:t xml:space="preserve"> </w:t>
+      </w:r>
+      <w:proofErr w:type="spellStart"/>
+      <w:proofErr w:type="gramStart"/>
+      <w:r>
+        <w:rPr>
+          <w:rFonts w:ascii="Arial" w:eastAsia="Times New Roman" w:hAnsi="Arial" w:cs="Arial"/>
+          <w:color w:val="222222"/>
+          <w:sz w:val="20"/>
+          <w:szCs w:val="20"/>
+          <w:shd w:val="clear" w:color="auto" w:fill="FFFFFF"/>
+          <w:lang w:val="pt-BR"/>
+        </w:rPr>
+        <w:t>Bayes</w:t>
+      </w:r>
+      <w:proofErr w:type="spellEnd"/>
+      <w:r>
+        <w:rPr>
+          <w:rFonts w:ascii="Arial" w:eastAsia="Times New Roman" w:hAnsi="Arial" w:cs="Arial"/>
+          <w:color w:val="222222"/>
+          <w:sz w:val="20"/>
+          <w:szCs w:val="20"/>
+          <w:shd w:val="clear" w:color="auto" w:fill="FFFFFF"/>
+          <w:lang w:val="pt-BR"/>
+        </w:rPr>
+        <w:t xml:space="preserve"> :</w:t>
+      </w:r>
+      <w:proofErr w:type="gramEnd"/>
     </w:p>
     <w:p>
       <w:pPr>
@@ -1187,8 +2498,21 @@
           <w:shd w:val="clear" w:color="auto" w:fill="FFFFFF"/>
           <w:lang w:val="pt-BR"/>
         </w:rPr>
-        <w:t>-SVM :</w:t>
-      </w:r>
+        <w:t>-</w:t>
+      </w:r>
+      <w:proofErr w:type="gramStart"/>
+      <w:r>
+        <w:rPr>
+          <w:rFonts w:ascii="Arial" w:eastAsia="Times New Roman" w:hAnsi="Arial" w:cs="Arial"/>
+          <w:color w:val="222222"/>
+          <w:sz w:val="20"/>
+          <w:szCs w:val="20"/>
+          <w:shd w:val="clear" w:color="auto" w:fill="FFFFFF"/>
+          <w:lang w:val="pt-BR"/>
+        </w:rPr>
+        <w:t>SVM :</w:t>
+      </w:r>
+      <w:proofErr w:type="gramEnd"/>
     </w:p>
     <w:p>
       <w:pPr>
@@ -1342,8 +2666,32 @@
           <w:szCs w:val="20"/>
           <w:shd w:val="clear" w:color="auto" w:fill="FFFFFF"/>
         </w:rPr>
-        <w:t>-SimpleKMeans :</w:t>
-      </w:r>
+        <w:t>-</w:t>
+      </w:r>
+      <w:proofErr w:type="spellStart"/>
+      <w:proofErr w:type="gramStart"/>
+      <w:r>
+        <w:rPr>
+          <w:rFonts w:ascii="Arial" w:eastAsia="Times New Roman" w:hAnsi="Arial" w:cs="Arial"/>
+          <w:color w:val="222222"/>
+          <w:sz w:val="20"/>
+          <w:szCs w:val="20"/>
+          <w:shd w:val="clear" w:color="auto" w:fill="FFFFFF"/>
+        </w:rPr>
+        <w:t>SimpleKMeans</w:t>
+      </w:r>
+      <w:proofErr w:type="spellEnd"/>
+      <w:r>
+        <w:rPr>
+          <w:rFonts w:ascii="Arial" w:eastAsia="Times New Roman" w:hAnsi="Arial" w:cs="Arial"/>
+          <w:color w:val="222222"/>
+          <w:sz w:val="20"/>
+          <w:szCs w:val="20"/>
+          <w:shd w:val="clear" w:color="auto" w:fill="FFFFFF"/>
+        </w:rPr>
+        <w:t xml:space="preserve"> :</w:t>
+      </w:r>
+      <w:proofErr w:type="gramEnd"/>
     </w:p>
     <w:p>
       <w:pPr>
@@ -1441,8 +2789,32 @@
           <w:szCs w:val="20"/>
           <w:shd w:val="clear" w:color="auto" w:fill="FFFFFF"/>
         </w:rPr>
-        <w:t>-Apriori :</w:t>
-      </w:r>
+        <w:t>-</w:t>
+      </w:r>
+      <w:proofErr w:type="spellStart"/>
+      <w:proofErr w:type="gramStart"/>
+      <w:r>
+        <w:rPr>
+          <w:rFonts w:ascii="Arial" w:eastAsia="Times New Roman" w:hAnsi="Arial" w:cs="Arial"/>
+          <w:color w:val="222222"/>
+          <w:sz w:val="20"/>
+          <w:szCs w:val="20"/>
+          <w:shd w:val="clear" w:color="auto" w:fill="FFFFFF"/>
+        </w:rPr>
+        <w:t>Apriori</w:t>
+      </w:r>
+      <w:proofErr w:type="spellEnd"/>
+      <w:r>
+        <w:rPr>
+          <w:rFonts w:ascii="Arial" w:eastAsia="Times New Roman" w:hAnsi="Arial" w:cs="Arial"/>
+          <w:color w:val="222222"/>
+          <w:sz w:val="20"/>
+          <w:szCs w:val="20"/>
+          <w:shd w:val="clear" w:color="auto" w:fill="FFFFFF"/>
+        </w:rPr>
+        <w:t xml:space="preserve"> :</w:t>
+      </w:r>
+      <w:proofErr w:type="gramEnd"/>
     </w:p>
     <w:p>
       <w:pPr>
@@ -1554,8 +2926,21 @@
           <w:shd w:val="clear" w:color="auto" w:fill="FFFFFF"/>
           <w:lang w:val="pt-BR"/>
         </w:rPr>
-        <w:t>-EM :</w:t>
-      </w:r>
+        <w:t>-</w:t>
+      </w:r>
+      <w:proofErr w:type="gramStart"/>
+      <w:r>
+        <w:rPr>
+          <w:rFonts w:ascii="Arial" w:eastAsia="Times New Roman" w:hAnsi="Arial" w:cs="Arial"/>
+          <w:color w:val="222222"/>
+          <w:sz w:val="20"/>
+          <w:szCs w:val="20"/>
+          <w:shd w:val="clear" w:color="auto" w:fill="FFFFFF"/>
+          <w:lang w:val="pt-BR"/>
+        </w:rPr>
+        <w:t>EM :</w:t>
+      </w:r>
+      <w:proofErr w:type="gramEnd"/>
     </w:p>
     <w:p>
       <w:pPr>
@@ -1637,8 +3022,21 @@
           <w:shd w:val="clear" w:color="auto" w:fill="FFFFFF"/>
           <w:lang w:val="pt-BR"/>
         </w:rPr>
-        <w:t>-Árvore de Decisão :</w:t>
-      </w:r>
+        <w:t xml:space="preserve">-Árvore de </w:t>
+      </w:r>
+      <w:proofErr w:type="gramStart"/>
+      <w:r>
+        <w:rPr>
+          <w:rFonts w:ascii="Arial" w:eastAsia="Times New Roman" w:hAnsi="Arial" w:cs="Arial"/>
+          <w:color w:val="222222"/>
+          <w:sz w:val="20"/>
+          <w:szCs w:val="20"/>
+          <w:shd w:val="clear" w:color="auto" w:fill="FFFFFF"/>
+          <w:lang w:val="pt-BR"/>
+        </w:rPr>
+        <w:t>Decisão :</w:t>
+      </w:r>
+      <w:proofErr w:type="gramEnd"/>
     </w:p>
     <w:p>
       <w:pPr>
@@ -1794,12 +3192,10 @@
         </w:rPr>
         <w:br/>
       </w:r>
-      <w:bookmarkStart w:id="0" w:name="_GoBack"/>
-      <w:bookmarkEnd w:id="0"/>
     </w:p>
     <w:sectPr>
       <w:pgSz w:w="11906" w:h="16838"/>
-      <w:pgMar w:top="1417" w:right="1701" w:bottom="1417" w:left="1701" w:header="720" w:footer="720" w:gutter="0"/>
+      <w:pgMar w:top="720" w:right="720" w:bottom="720" w:left="720" w:header="720" w:footer="720" w:gutter="0"/>
       <w:cols w:space="720"/>
       <w:docGrid w:linePitch="360"/>
     </w:sectPr>

</xml_diff>